<commit_message>
aggiunta architettura del sistema e dei sottosistemi,gestione persistente dei dati e gestione e controllo della sicurezza
</commit_message>
<xml_diff>
--- a/derivables/SystemDesignDocument_CineHub.docx
+++ b/derivables/SystemDesignDocument_CineHub.docx
@@ -523,23 +523,7 @@
           <w:sz w:val="24"/>
           <w:szCs w:val="24"/>
         </w:rPr>
-        <w:t xml:space="preserve">: </w:t>
-      </w:r>
-      <w:proofErr w:type="spellStart"/>
-      <w:r>
-        <w:rPr>
-          <w:sz w:val="24"/>
-          <w:szCs w:val="24"/>
-        </w:rPr>
-        <w:t>Requirements</w:t>
-      </w:r>
-      <w:proofErr w:type="spellEnd"/>
-      <w:r>
-        <w:rPr>
-          <w:sz w:val="24"/>
-          <w:szCs w:val="24"/>
-        </w:rPr>
-        <w:t xml:space="preserve"> Analysis </w:t>
+        <w:t xml:space="preserve">: Requirements Analysis </w:t>
       </w:r>
       <w:proofErr w:type="spellStart"/>
       <w:r>
@@ -1140,6 +1124,1840 @@
     <w:p>
       <w:pPr>
         <w:pStyle w:val="Paragrafoelenco"/>
+        <w:rPr>
+          <w:b/>
+          <w:bCs/>
+          <w:sz w:val="32"/>
+          <w:szCs w:val="32"/>
+        </w:rPr>
+      </w:pPr>
+    </w:p>
+    <w:p>
+      <w:pPr>
+        <w:pStyle w:val="Paragrafoelenco"/>
+        <w:numPr>
+          <w:ilvl w:val="0"/>
+          <w:numId w:val="1"/>
+        </w:numPr>
+        <w:rPr>
+          <w:b/>
+          <w:bCs/>
+          <w:sz w:val="32"/>
+          <w:szCs w:val="32"/>
+        </w:rPr>
+      </w:pPr>
+      <w:r>
+        <w:rPr>
+          <w:b/>
+          <w:bCs/>
+          <w:sz w:val="32"/>
+          <w:szCs w:val="32"/>
+        </w:rPr>
+        <w:t>Architettura del sistema e dei sottosist</w:t>
+      </w:r>
+      <w:r>
+        <w:rPr>
+          <w:b/>
+          <w:bCs/>
+          <w:sz w:val="32"/>
+          <w:szCs w:val="32"/>
+        </w:rPr>
+        <w:t>emi</w:t>
+      </w:r>
+    </w:p>
+    <w:p>
+      <w:pPr>
+        <w:pStyle w:val="Paragrafoelenco"/>
+        <w:rPr>
+          <w:b/>
+          <w:bCs/>
+          <w:sz w:val="28"/>
+          <w:szCs w:val="28"/>
+        </w:rPr>
+      </w:pPr>
+      <w:r>
+        <w:rPr>
+          <w:b/>
+          <w:bCs/>
+          <w:sz w:val="28"/>
+          <w:szCs w:val="28"/>
+        </w:rPr>
+        <w:t>5.1</w:t>
+      </w:r>
+      <w:r>
+        <w:rPr>
+          <w:b/>
+          <w:bCs/>
+          <w:sz w:val="28"/>
+          <w:szCs w:val="28"/>
+        </w:rPr>
+        <w:tab/>
+      </w:r>
+      <w:proofErr w:type="spellStart"/>
+      <w:r>
+        <w:rPr>
+          <w:b/>
+          <w:bCs/>
+          <w:sz w:val="28"/>
+          <w:szCs w:val="28"/>
+        </w:rPr>
+        <w:t>Overview</w:t>
+      </w:r>
+      <w:proofErr w:type="spellEnd"/>
+    </w:p>
+    <w:p>
+      <w:pPr>
+        <w:pStyle w:val="Paragrafoelenco"/>
+      </w:pPr>
+      <w:r>
+        <w:t>Il sistema proposto è un’applicazione web</w:t>
+      </w:r>
+      <w:r>
+        <w:t>, distribuita secondo il modello Client Server. L’obiettivo che si pone è quello di realizzare una piattaforma in cui gli utenti possano recensire film/puntate di serie tv e interagire tra loro.</w:t>
+      </w:r>
+      <w:r>
+        <w:t xml:space="preserve"> </w:t>
+      </w:r>
+      <w:r>
+        <w:t xml:space="preserve">Il Client </w:t>
+      </w:r>
+      <w:r>
+        <w:t>gestisce la parte di presentazione, il Server gestis</w:t>
+      </w:r>
+      <w:r>
+        <w:t>ce la logica applicativa e delega le funzioni di storage ad un DBMS.</w:t>
+      </w:r>
+    </w:p>
+    <w:p>
+      <w:pPr>
+        <w:pStyle w:val="Paragrafoelenco"/>
+      </w:pPr>
+    </w:p>
+    <w:p>
+      <w:pPr>
+        <w:pStyle w:val="Paragrafoelenco"/>
+        <w:rPr>
+          <w:b/>
+          <w:bCs/>
+          <w:sz w:val="28"/>
+          <w:szCs w:val="28"/>
+        </w:rPr>
+      </w:pPr>
+      <w:r>
+        <w:rPr>
+          <w:b/>
+          <w:bCs/>
+          <w:sz w:val="28"/>
+          <w:szCs w:val="28"/>
+        </w:rPr>
+        <w:t>5.</w:t>
+      </w:r>
+      <w:r>
+        <w:rPr>
+          <w:b/>
+          <w:bCs/>
+          <w:sz w:val="28"/>
+          <w:szCs w:val="28"/>
+        </w:rPr>
+        <w:t>2</w:t>
+      </w:r>
+      <w:r>
+        <w:rPr>
+          <w:b/>
+          <w:bCs/>
+          <w:sz w:val="28"/>
+          <w:szCs w:val="28"/>
+        </w:rPr>
+        <w:tab/>
+      </w:r>
+      <w:r>
+        <w:rPr>
+          <w:b/>
+          <w:bCs/>
+          <w:sz w:val="28"/>
+          <w:szCs w:val="28"/>
+        </w:rPr>
+        <w:t>Decomposizione in Sottosistemi</w:t>
+      </w:r>
+    </w:p>
+    <w:p>
+      <w:pPr>
+        <w:pStyle w:val="Paragrafoelenco"/>
+      </w:pPr>
+      <w:r>
+        <w:t xml:space="preserve">Il sistema è decomposto in tre sottosistemi che consentono di ridurre l’accoppiamento </w:t>
+      </w:r>
+      <w:r>
+        <w:t>e di</w:t>
+      </w:r>
+      <w:r>
+        <w:t xml:space="preserve"> garantire</w:t>
+      </w:r>
+      <w:r>
+        <w:t xml:space="preserve"> la coesione </w:t>
+      </w:r>
+      <w:r>
+        <w:t>tra gli elementi che appartengono allo stesso sottosistema.</w:t>
+      </w:r>
+    </w:p>
+    <w:p>
+      <w:pPr>
+        <w:pStyle w:val="Paragrafoelenco"/>
+      </w:pPr>
+      <w:r>
+        <w:t xml:space="preserve">I </w:t>
+      </w:r>
+      <w:r>
+        <w:t xml:space="preserve">Sottosistemi si dividono per </w:t>
+      </w:r>
+      <w:r>
+        <w:t>la tipologia di servizio offerto.</w:t>
+      </w:r>
+    </w:p>
+    <w:p>
+      <w:pPr>
+        <w:pStyle w:val="Paragrafoelenco"/>
+        <w:numPr>
+          <w:ilvl w:val="1"/>
+          <w:numId w:val="7"/>
+        </w:numPr>
+      </w:pPr>
+      <w:r>
+        <w:rPr>
+          <w:b/>
+          <w:bCs/>
+        </w:rPr>
+        <w:t>Moderazione</w:t>
+      </w:r>
+      <w:r>
+        <w:t xml:space="preserve">: comprende tutte le </w:t>
+      </w:r>
+      <w:r>
+        <w:t>funzionali</w:t>
+      </w:r>
+      <w:r>
+        <w:t>tà</w:t>
+      </w:r>
+      <w:r>
+        <w:t xml:space="preserve"> riguardanti la moderazione delle recensioni e degli account</w:t>
+      </w:r>
+      <w:r>
+        <w:t xml:space="preserve">. Queste funzionalità corrispondono ai requisiti funzionali </w:t>
+      </w:r>
+      <w:r>
+        <w:t>RF7, RF11, RF12</w:t>
+      </w:r>
+      <w:r>
+        <w:t>, RF13</w:t>
+      </w:r>
+      <w:r>
+        <w:t>, RF14, RF15</w:t>
+      </w:r>
+      <w:r>
+        <w:t>, RF16</w:t>
+      </w:r>
+      <w:r>
+        <w:t xml:space="preserve"> e</w:t>
+      </w:r>
+      <w:r>
+        <w:t xml:space="preserve"> RF17</w:t>
+      </w:r>
+      <w:r>
+        <w:t>;</w:t>
+      </w:r>
+    </w:p>
+    <w:p>
+      <w:pPr>
+        <w:pStyle w:val="Paragrafoelenco"/>
+        <w:numPr>
+          <w:ilvl w:val="1"/>
+          <w:numId w:val="7"/>
+        </w:numPr>
+      </w:pPr>
+      <w:proofErr w:type="spellStart"/>
+      <w:r>
+        <w:rPr>
+          <w:b/>
+          <w:bCs/>
+        </w:rPr>
+        <w:t>GestioneCatalogo</w:t>
+      </w:r>
+      <w:proofErr w:type="spellEnd"/>
+      <w:r>
+        <w:t>: compre tutte le funzionalità di aggiunta, rimozione e modifica dei media presenti nel catalogo</w:t>
+      </w:r>
+      <w:r>
+        <w:t>. Queste funzionalità corrispondono ai requisiti funzionali</w:t>
+      </w:r>
+      <w:r>
+        <w:t xml:space="preserve"> RF18, RF19. RF20 e RF</w:t>
+      </w:r>
+      <w:r>
+        <w:t>21;</w:t>
+      </w:r>
+    </w:p>
+    <w:p>
+      <w:pPr>
+        <w:pStyle w:val="Paragrafoelenco"/>
+        <w:numPr>
+          <w:ilvl w:val="1"/>
+          <w:numId w:val="7"/>
+        </w:numPr>
+      </w:pPr>
+      <w:proofErr w:type="spellStart"/>
+      <w:r>
+        <w:rPr>
+          <w:b/>
+          <w:bCs/>
+        </w:rPr>
+        <w:t>GestioneUtenti</w:t>
+      </w:r>
+      <w:proofErr w:type="spellEnd"/>
+      <w:r>
+        <w:t>:</w:t>
+      </w:r>
+      <w:r>
+        <w:t xml:space="preserve"> comprende tutte le funzionalità </w:t>
+      </w:r>
+      <w:r>
+        <w:t xml:space="preserve">riguardanti </w:t>
+      </w:r>
+      <w:r>
+        <w:t xml:space="preserve">gli </w:t>
+      </w:r>
+      <w:r>
+        <w:t>utenti</w:t>
+      </w:r>
+      <w:r>
+        <w:t>. Queste funzionalit</w:t>
+      </w:r>
+      <w:r>
+        <w:t>à corrispondono ai requisiti funzionali RF4, RF5 e RF6;</w:t>
+      </w:r>
+    </w:p>
+    <w:p>
+      <w:pPr>
+        <w:pStyle w:val="Paragrafoelenco"/>
+        <w:numPr>
+          <w:ilvl w:val="1"/>
+          <w:numId w:val="7"/>
+        </w:numPr>
+      </w:pPr>
+      <w:r>
+        <w:rPr>
+          <w:noProof/>
+        </w:rPr>
+        <w:drawing>
+          <wp:anchor distT="0" distB="0" distL="114300" distR="114300" simplePos="0" relativeHeight="251658241" behindDoc="0" locked="0" layoutInCell="1" allowOverlap="1" wp14:anchorId="3466BDC9" wp14:editId="76BFA028">
+            <wp:simplePos x="0" y="0"/>
+            <wp:positionH relativeFrom="margin">
+              <wp:align>center</wp:align>
+            </wp:positionH>
+            <wp:positionV relativeFrom="paragraph">
+              <wp:posOffset>732155</wp:posOffset>
+            </wp:positionV>
+            <wp:extent cx="4922520" cy="2691765"/>
+            <wp:effectExtent l="0" t="0" r="0" b="0"/>
+            <wp:wrapSquare wrapText="bothSides"/>
+            <wp:docPr id="11" name="Immagine 11"/>
+            <wp:cNvGraphicFramePr>
+              <a:graphicFrameLocks xmlns:a="http://schemas.openxmlformats.org/drawingml/2006/main" noChangeAspect="1"/>
+            </wp:cNvGraphicFramePr>
+            <a:graphic xmlns:a="http://schemas.openxmlformats.org/drawingml/2006/main">
+              <a:graphicData uri="http://schemas.openxmlformats.org/drawingml/2006/picture">
+                <pic:pic xmlns:pic="http://schemas.openxmlformats.org/drawingml/2006/picture">
+                  <pic:nvPicPr>
+                    <pic:cNvPr id="11" name="Immagine 11"/>
+                    <pic:cNvPicPr/>
+                  </pic:nvPicPr>
+                  <pic:blipFill>
+                    <a:blip r:embed="rId9">
+                      <a:extLst>
+                        <a:ext uri="{28A0092B-C50C-407E-A947-70E740481C1C}">
+                          <a14:useLocalDpi xmlns:a14="http://schemas.microsoft.com/office/drawing/2010/main" val="0"/>
+                        </a:ext>
+                      </a:extLst>
+                    </a:blip>
+                    <a:stretch>
+                      <a:fillRect/>
+                    </a:stretch>
+                  </pic:blipFill>
+                  <pic:spPr>
+                    <a:xfrm>
+                      <a:off x="0" y="0"/>
+                      <a:ext cx="4922520" cy="2691765"/>
+                    </a:xfrm>
+                    <a:prstGeom prst="rect">
+                      <a:avLst/>
+                    </a:prstGeom>
+                  </pic:spPr>
+                </pic:pic>
+              </a:graphicData>
+            </a:graphic>
+            <wp14:sizeRelH relativeFrom="margin">
+              <wp14:pctWidth>0</wp14:pctWidth>
+            </wp14:sizeRelH>
+            <wp14:sizeRelV relativeFrom="margin">
+              <wp14:pctHeight>0</wp14:pctHeight>
+            </wp14:sizeRelV>
+          </wp:anchor>
+        </w:drawing>
+      </w:r>
+      <w:r>
+        <w:rPr>
+          <w:b/>
+        </w:rPr>
+        <w:t>Catalogo</w:t>
+      </w:r>
+      <w:r>
+        <w:t>:</w:t>
+      </w:r>
+      <w:r>
+        <w:t xml:space="preserve"> Comprende tutte le funzionalità riguardanti </w:t>
+      </w:r>
+      <w:r>
+        <w:t>la visualizzazion</w:t>
+      </w:r>
+      <w:r>
+        <w:t>e</w:t>
+      </w:r>
+      <w:r>
+        <w:t xml:space="preserve"> </w:t>
+      </w:r>
+      <w:r>
+        <w:t xml:space="preserve">di informazioni di un media </w:t>
+      </w:r>
+      <w:r>
+        <w:t>e delle sue recensioni</w:t>
+      </w:r>
+      <w:r>
+        <w:t>; oltre a funzionalità relative</w:t>
+      </w:r>
+      <w:r>
+        <w:t xml:space="preserve"> </w:t>
+      </w:r>
+      <w:r>
+        <w:t>all</w:t>
+      </w:r>
+      <w:r>
+        <w:t>a creazione di recensioni, commenti e mi piace da parte dell’utente</w:t>
+      </w:r>
+      <w:r>
+        <w:t>.</w:t>
+      </w:r>
+      <w:r>
+        <w:t xml:space="preserve"> </w:t>
+      </w:r>
+      <w:r>
+        <w:t>Queste funzionalità corrispondono ai requisiti funzionali RF</w:t>
+      </w:r>
+      <w:r>
+        <w:t>1</w:t>
+      </w:r>
+      <w:r>
+        <w:t>, RF</w:t>
+      </w:r>
+      <w:r>
+        <w:t>2</w:t>
+      </w:r>
+      <w:r>
+        <w:t>, RF</w:t>
+      </w:r>
+      <w:r>
+        <w:t>3</w:t>
+      </w:r>
+      <w:r>
+        <w:t>, RF</w:t>
+      </w:r>
+      <w:r>
+        <w:t>8, RF9 e RF10.</w:t>
+      </w:r>
+    </w:p>
+    <w:p>
+      <w:pPr>
+        <w:ind w:left="1080"/>
+        <w:jc w:val="center"/>
+      </w:pPr>
+      <w:r>
+        <w:rPr>
+          <w:noProof/>
+        </w:rPr>
+        <w:lastRenderedPageBreak/>
+        <w:drawing>
+          <wp:anchor distT="0" distB="0" distL="114300" distR="114300" simplePos="0" relativeHeight="251658242" behindDoc="0" locked="0" layoutInCell="1" allowOverlap="1" wp14:anchorId="6FFB5D96" wp14:editId="3133525E">
+            <wp:simplePos x="0" y="0"/>
+            <wp:positionH relativeFrom="margin">
+              <wp:align>center</wp:align>
+            </wp:positionH>
+            <wp:positionV relativeFrom="paragraph">
+              <wp:posOffset>5080</wp:posOffset>
+            </wp:positionV>
+            <wp:extent cx="4753610" cy="3331845"/>
+            <wp:effectExtent l="0" t="0" r="8890" b="1905"/>
+            <wp:wrapSquare wrapText="bothSides"/>
+            <wp:docPr id="7" name="Immagine 7"/>
+            <wp:cNvGraphicFramePr>
+              <a:graphicFrameLocks xmlns:a="http://schemas.openxmlformats.org/drawingml/2006/main" noChangeAspect="1"/>
+            </wp:cNvGraphicFramePr>
+            <a:graphic xmlns:a="http://schemas.openxmlformats.org/drawingml/2006/main">
+              <a:graphicData uri="http://schemas.openxmlformats.org/drawingml/2006/picture">
+                <pic:pic xmlns:pic="http://schemas.openxmlformats.org/drawingml/2006/picture">
+                  <pic:nvPicPr>
+                    <pic:cNvPr id="7" name="Immagine 7"/>
+                    <pic:cNvPicPr/>
+                  </pic:nvPicPr>
+                  <pic:blipFill>
+                    <a:blip r:embed="rId10">
+                      <a:extLst>
+                        <a:ext uri="{28A0092B-C50C-407E-A947-70E740481C1C}">
+                          <a14:useLocalDpi xmlns:a14="http://schemas.microsoft.com/office/drawing/2010/main" val="0"/>
+                        </a:ext>
+                      </a:extLst>
+                    </a:blip>
+                    <a:stretch>
+                      <a:fillRect/>
+                    </a:stretch>
+                  </pic:blipFill>
+                  <pic:spPr>
+                    <a:xfrm>
+                      <a:off x="0" y="0"/>
+                      <a:ext cx="4753610" cy="3331845"/>
+                    </a:xfrm>
+                    <a:prstGeom prst="rect">
+                      <a:avLst/>
+                    </a:prstGeom>
+                  </pic:spPr>
+                </pic:pic>
+              </a:graphicData>
+            </a:graphic>
+            <wp14:sizeRelH relativeFrom="margin">
+              <wp14:pctWidth>0</wp14:pctWidth>
+            </wp14:sizeRelH>
+            <wp14:sizeRelV relativeFrom="margin">
+              <wp14:pctHeight>0</wp14:pctHeight>
+            </wp14:sizeRelV>
+          </wp:anchor>
+        </w:drawing>
+      </w:r>
+    </w:p>
+    <w:p>
+      <w:pPr>
+        <w:ind w:left="1080"/>
+        <w:jc w:val="center"/>
+      </w:pPr>
+      <w:r>
+        <w:rPr>
+          <w:noProof/>
+        </w:rPr>
+        <w:drawing>
+          <wp:anchor distT="0" distB="0" distL="114300" distR="114300" simplePos="0" relativeHeight="251658244" behindDoc="0" locked="0" layoutInCell="1" allowOverlap="1" wp14:anchorId="3F812ADA" wp14:editId="4B248100">
+            <wp:simplePos x="0" y="0"/>
+            <wp:positionH relativeFrom="margin">
+              <wp:align>center</wp:align>
+            </wp:positionH>
+            <wp:positionV relativeFrom="paragraph">
+              <wp:posOffset>7026275</wp:posOffset>
+            </wp:positionV>
+            <wp:extent cx="4248150" cy="1752600"/>
+            <wp:effectExtent l="0" t="0" r="0" b="0"/>
+            <wp:wrapSquare wrapText="bothSides"/>
+            <wp:docPr id="9" name="Immagine 9" descr="Immagine che contiene testo&#10;&#10;Descrizione generata automaticamente"/>
+            <wp:cNvGraphicFramePr>
+              <a:graphicFrameLocks xmlns:a="http://schemas.openxmlformats.org/drawingml/2006/main" noChangeAspect="1"/>
+            </wp:cNvGraphicFramePr>
+            <a:graphic xmlns:a="http://schemas.openxmlformats.org/drawingml/2006/main">
+              <a:graphicData uri="http://schemas.openxmlformats.org/drawingml/2006/picture">
+                <pic:pic xmlns:pic="http://schemas.openxmlformats.org/drawingml/2006/picture">
+                  <pic:nvPicPr>
+                    <pic:cNvPr id="9" name="Immagine 9" descr="Immagine che contiene testo&#10;&#10;Descrizione generata automaticamente"/>
+                    <pic:cNvPicPr/>
+                  </pic:nvPicPr>
+                  <pic:blipFill>
+                    <a:blip r:embed="rId11">
+                      <a:extLst>
+                        <a:ext uri="{28A0092B-C50C-407E-A947-70E740481C1C}">
+                          <a14:useLocalDpi xmlns:a14="http://schemas.microsoft.com/office/drawing/2010/main" val="0"/>
+                        </a:ext>
+                      </a:extLst>
+                    </a:blip>
+                    <a:stretch>
+                      <a:fillRect/>
+                    </a:stretch>
+                  </pic:blipFill>
+                  <pic:spPr>
+                    <a:xfrm>
+                      <a:off x="0" y="0"/>
+                      <a:ext cx="4248150" cy="1752600"/>
+                    </a:xfrm>
+                    <a:prstGeom prst="rect">
+                      <a:avLst/>
+                    </a:prstGeom>
+                  </pic:spPr>
+                </pic:pic>
+              </a:graphicData>
+            </a:graphic>
+          </wp:anchor>
+        </w:drawing>
+      </w:r>
+      <w:r>
+        <w:rPr>
+          <w:noProof/>
+        </w:rPr>
+        <w:drawing>
+          <wp:anchor distT="0" distB="0" distL="114300" distR="114300" simplePos="0" relativeHeight="251658243" behindDoc="0" locked="0" layoutInCell="1" allowOverlap="1" wp14:anchorId="59CB9027" wp14:editId="2A15136C">
+            <wp:simplePos x="0" y="0"/>
+            <wp:positionH relativeFrom="margin">
+              <wp:align>center</wp:align>
+            </wp:positionH>
+            <wp:positionV relativeFrom="paragraph">
+              <wp:posOffset>3238500</wp:posOffset>
+            </wp:positionV>
+            <wp:extent cx="4822825" cy="3700145"/>
+            <wp:effectExtent l="0" t="0" r="0" b="0"/>
+            <wp:wrapSquare wrapText="bothSides"/>
+            <wp:docPr id="8" name="Immagine 8"/>
+            <wp:cNvGraphicFramePr>
+              <a:graphicFrameLocks xmlns:a="http://schemas.openxmlformats.org/drawingml/2006/main" noChangeAspect="1"/>
+            </wp:cNvGraphicFramePr>
+            <a:graphic xmlns:a="http://schemas.openxmlformats.org/drawingml/2006/main">
+              <a:graphicData uri="http://schemas.openxmlformats.org/drawingml/2006/picture">
+                <pic:pic xmlns:pic="http://schemas.openxmlformats.org/drawingml/2006/picture">
+                  <pic:nvPicPr>
+                    <pic:cNvPr id="8" name="Immagine 8"/>
+                    <pic:cNvPicPr/>
+                  </pic:nvPicPr>
+                  <pic:blipFill>
+                    <a:blip r:embed="rId12">
+                      <a:extLst>
+                        <a:ext uri="{28A0092B-C50C-407E-A947-70E740481C1C}">
+                          <a14:useLocalDpi xmlns:a14="http://schemas.microsoft.com/office/drawing/2010/main" val="0"/>
+                        </a:ext>
+                      </a:extLst>
+                    </a:blip>
+                    <a:stretch>
+                      <a:fillRect/>
+                    </a:stretch>
+                  </pic:blipFill>
+                  <pic:spPr>
+                    <a:xfrm>
+                      <a:off x="0" y="0"/>
+                      <a:ext cx="4822825" cy="3700145"/>
+                    </a:xfrm>
+                    <a:prstGeom prst="rect">
+                      <a:avLst/>
+                    </a:prstGeom>
+                  </pic:spPr>
+                </pic:pic>
+              </a:graphicData>
+            </a:graphic>
+            <wp14:sizeRelH relativeFrom="margin">
+              <wp14:pctWidth>0</wp14:pctWidth>
+            </wp14:sizeRelH>
+            <wp14:sizeRelV relativeFrom="margin">
+              <wp14:pctHeight>0</wp14:pctHeight>
+            </wp14:sizeRelV>
+          </wp:anchor>
+        </w:drawing>
+      </w:r>
+    </w:p>
+    <w:p>
+      <w:pPr>
+        <w:pStyle w:val="Paragrafoelenco"/>
+        <w:jc w:val="center"/>
+        <w:rPr>
+          <w:b/>
+          <w:bCs/>
+          <w:sz w:val="28"/>
+          <w:szCs w:val="28"/>
+        </w:rPr>
+      </w:pPr>
+      <w:r>
+        <w:rPr>
+          <w:noProof/>
+        </w:rPr>
+        <w:lastRenderedPageBreak/>
+        <w:drawing>
+          <wp:inline distT="0" distB="0" distL="0" distR="0" wp14:anchorId="5005F5AE" wp14:editId="0A5261FB">
+            <wp:extent cx="4712638" cy="3167898"/>
+            <wp:effectExtent l="0" t="0" r="0" b="0"/>
+            <wp:docPr id="10" name="Immagine 10" descr="Immagine che contiene testo&#10;&#10;Descrizione generata automaticamente"/>
+            <wp:cNvGraphicFramePr>
+              <a:graphicFrameLocks xmlns:a="http://schemas.openxmlformats.org/drawingml/2006/main" noChangeAspect="1"/>
+            </wp:cNvGraphicFramePr>
+            <a:graphic xmlns:a="http://schemas.openxmlformats.org/drawingml/2006/main">
+              <a:graphicData uri="http://schemas.openxmlformats.org/drawingml/2006/picture">
+                <pic:pic xmlns:pic="http://schemas.openxmlformats.org/drawingml/2006/picture">
+                  <pic:nvPicPr>
+                    <pic:cNvPr id="10" name="Immagine 10" descr="Immagine che contiene testo&#10;&#10;Descrizione generata automaticamente"/>
+                    <pic:cNvPicPr/>
+                  </pic:nvPicPr>
+                  <pic:blipFill>
+                    <a:blip r:embed="rId13">
+                      <a:extLst>
+                        <a:ext uri="{28A0092B-C50C-407E-A947-70E740481C1C}">
+                          <a14:useLocalDpi xmlns:a14="http://schemas.microsoft.com/office/drawing/2010/main" val="0"/>
+                        </a:ext>
+                      </a:extLst>
+                    </a:blip>
+                    <a:stretch>
+                      <a:fillRect/>
+                    </a:stretch>
+                  </pic:blipFill>
+                  <pic:spPr>
+                    <a:xfrm>
+                      <a:off x="0" y="0"/>
+                      <a:ext cx="4768278" cy="3205300"/>
+                    </a:xfrm>
+                    <a:prstGeom prst="rect">
+                      <a:avLst/>
+                    </a:prstGeom>
+                  </pic:spPr>
+                </pic:pic>
+              </a:graphicData>
+            </a:graphic>
+          </wp:inline>
+        </w:drawing>
+      </w:r>
+    </w:p>
+    <w:p>
+      <w:pPr>
+        <w:pStyle w:val="Paragrafoelenco"/>
+        <w:rPr>
+          <w:b/>
+          <w:bCs/>
+          <w:sz w:val="28"/>
+          <w:szCs w:val="28"/>
+        </w:rPr>
+      </w:pPr>
+      <w:r>
+        <w:rPr>
+          <w:b/>
+          <w:bCs/>
+          <w:sz w:val="28"/>
+          <w:szCs w:val="28"/>
+        </w:rPr>
+        <w:t>5.</w:t>
+      </w:r>
+      <w:r>
+        <w:rPr>
+          <w:b/>
+          <w:bCs/>
+          <w:sz w:val="28"/>
+          <w:szCs w:val="28"/>
+        </w:rPr>
+        <w:t>3</w:t>
+      </w:r>
+      <w:r>
+        <w:rPr>
+          <w:b/>
+          <w:bCs/>
+          <w:sz w:val="28"/>
+          <w:szCs w:val="28"/>
+        </w:rPr>
+        <w:tab/>
+      </w:r>
+      <w:r>
+        <w:rPr>
+          <w:b/>
+          <w:bCs/>
+          <w:sz w:val="28"/>
+          <w:szCs w:val="28"/>
+        </w:rPr>
+        <w:t>Mapping Hardware/Software</w:t>
+      </w:r>
+    </w:p>
+    <w:p>
+      <w:pPr>
+        <w:pStyle w:val="Paragrafoelenco"/>
+      </w:pPr>
+    </w:p>
+    <w:p>
+      <w:pPr>
+        <w:pStyle w:val="Paragrafoelenco"/>
+      </w:pPr>
+      <w:r>
+        <w:rPr>
+          <w:noProof/>
+        </w:rPr>
+        <w:drawing>
+          <wp:anchor distT="0" distB="0" distL="114300" distR="114300" simplePos="0" relativeHeight="251658240" behindDoc="0" locked="0" layoutInCell="1" allowOverlap="1" wp14:anchorId="65144234" wp14:editId="04996C3B">
+            <wp:simplePos x="0" y="0"/>
+            <wp:positionH relativeFrom="margin">
+              <wp:posOffset>96087</wp:posOffset>
+            </wp:positionH>
+            <wp:positionV relativeFrom="paragraph">
+              <wp:posOffset>1251570</wp:posOffset>
+            </wp:positionV>
+            <wp:extent cx="6113145" cy="956945"/>
+            <wp:effectExtent l="0" t="0" r="1905" b="0"/>
+            <wp:wrapSquare wrapText="bothSides"/>
+            <wp:docPr id="6" name="Immagine 6"/>
+            <wp:cNvGraphicFramePr>
+              <a:graphicFrameLocks xmlns:a="http://schemas.openxmlformats.org/drawingml/2006/main" noChangeAspect="1"/>
+            </wp:cNvGraphicFramePr>
+            <a:graphic xmlns:a="http://schemas.openxmlformats.org/drawingml/2006/main">
+              <a:graphicData uri="http://schemas.openxmlformats.org/drawingml/2006/picture">
+                <pic:pic xmlns:pic="http://schemas.openxmlformats.org/drawingml/2006/picture">
+                  <pic:nvPicPr>
+                    <pic:cNvPr id="0" name="Picture 4"/>
+                    <pic:cNvPicPr>
+                      <a:picLocks noChangeAspect="1" noChangeArrowheads="1"/>
+                    </pic:cNvPicPr>
+                  </pic:nvPicPr>
+                  <pic:blipFill>
+                    <a:blip r:embed="rId14">
+                      <a:extLst>
+                        <a:ext uri="{28A0092B-C50C-407E-A947-70E740481C1C}">
+                          <a14:useLocalDpi xmlns:a14="http://schemas.microsoft.com/office/drawing/2010/main" val="0"/>
+                        </a:ext>
+                      </a:extLst>
+                    </a:blip>
+                    <a:srcRect/>
+                    <a:stretch>
+                      <a:fillRect/>
+                    </a:stretch>
+                  </pic:blipFill>
+                  <pic:spPr bwMode="auto">
+                    <a:xfrm>
+                      <a:off x="0" y="0"/>
+                      <a:ext cx="6113145" cy="956945"/>
+                    </a:xfrm>
+                    <a:prstGeom prst="rect">
+                      <a:avLst/>
+                    </a:prstGeom>
+                    <a:noFill/>
+                    <a:ln>
+                      <a:noFill/>
+                    </a:ln>
+                  </pic:spPr>
+                </pic:pic>
+              </a:graphicData>
+            </a:graphic>
+          </wp:anchor>
+        </w:drawing>
+      </w:r>
+      <w:r>
+        <w:t xml:space="preserve">Il sistema che </w:t>
+      </w:r>
+      <w:r>
+        <w:t xml:space="preserve">si </w:t>
+      </w:r>
+      <w:r>
+        <w:t>vuole realizzare</w:t>
+      </w:r>
+      <w:r>
+        <w:t xml:space="preserve"> sarà installato </w:t>
+      </w:r>
+      <w:r>
+        <w:t>su una macchina che fungerà da Server</w:t>
+      </w:r>
+      <w:r>
+        <w:t xml:space="preserve"> che sarà provvista di un Web Server</w:t>
+      </w:r>
+      <w:r>
+        <w:t xml:space="preserve"> (utilizzando </w:t>
+      </w:r>
+      <w:proofErr w:type="spellStart"/>
+      <w:r>
+        <w:t>SpringBoot</w:t>
+      </w:r>
+      <w:proofErr w:type="spellEnd"/>
+      <w:r>
+        <w:t>)</w:t>
+      </w:r>
+      <w:r>
+        <w:t>.</w:t>
+      </w:r>
+      <w:r>
+        <w:t xml:space="preserve"> Il server interagirà con un database (verrà utilizzato </w:t>
+      </w:r>
+      <w:proofErr w:type="spellStart"/>
+      <w:r>
+        <w:t>Postgre</w:t>
+      </w:r>
+      <w:r>
+        <w:t>SQL</w:t>
+      </w:r>
+      <w:proofErr w:type="spellEnd"/>
+      <w:r>
+        <w:t>)</w:t>
+      </w:r>
+      <w:r>
+        <w:t>. Il client sarà un qualsiasi dispositivo dotato di browser e connessione ad Internet.</w:t>
+      </w:r>
+    </w:p>
+    <w:p>
+      <w:pPr>
+        <w:pStyle w:val="Paragrafoelenco"/>
+      </w:pPr>
+    </w:p>
+    <w:p>
+      <w:pPr>
+        <w:pStyle w:val="Paragrafoelenco"/>
+        <w:numPr>
+          <w:ilvl w:val="0"/>
+          <w:numId w:val="1"/>
+        </w:numPr>
+        <w:rPr>
+          <w:b/>
+          <w:bCs/>
+          <w:sz w:val="32"/>
+          <w:szCs w:val="32"/>
+        </w:rPr>
+      </w:pPr>
+      <w:r>
+        <w:rPr>
+          <w:b/>
+          <w:bCs/>
+          <w:sz w:val="32"/>
+          <w:szCs w:val="32"/>
+        </w:rPr>
+        <w:t>Gestione persistente dei dati</w:t>
+      </w:r>
+    </w:p>
+    <w:p>
+      <w:pPr>
+        <w:pStyle w:val="Paragrafoelenco"/>
+        <w:ind w:left="1140"/>
+        <w:rPr>
+          <w:sz w:val="24"/>
+          <w:szCs w:val="24"/>
+        </w:rPr>
+      </w:pPr>
+      <w:r>
+        <w:rPr>
+          <w:sz w:val="24"/>
+          <w:szCs w:val="24"/>
+        </w:rPr>
+        <w:t xml:space="preserve">Per la persistenza dei dati, si è pensato di utilizzare un database piuttosto che un file, la scelta è basta sul fatto si necessita di un’organizzazione logica dei dati, di sicurezza per l’utilizzo e gestione dei dati sensibili. </w:t>
+      </w:r>
+      <w:r>
+        <w:rPr>
+          <w:sz w:val="24"/>
+          <w:szCs w:val="24"/>
+        </w:rPr>
+        <w:t>Inoltre la scelta è influenzata dal fatto che i dati sono accessibili in concorrenza da più utenti che li richiedono.</w:t>
+      </w:r>
+      <w:r>
+        <w:rPr>
+          <w:sz w:val="24"/>
+          <w:szCs w:val="24"/>
+        </w:rPr>
+        <w:t xml:space="preserve"> I dati che saranno resi persistenti sono (Riferimenti RAD, sezione: “Class </w:t>
+      </w:r>
+      <w:proofErr w:type="spellStart"/>
+      <w:r>
+        <w:rPr>
+          <w:sz w:val="24"/>
+          <w:szCs w:val="24"/>
+        </w:rPr>
+        <w:t>Diagram</w:t>
+      </w:r>
+      <w:proofErr w:type="spellEnd"/>
+      <w:r>
+        <w:rPr>
+          <w:sz w:val="24"/>
+          <w:szCs w:val="24"/>
+        </w:rPr>
+        <w:t>”):</w:t>
+      </w:r>
+    </w:p>
+    <w:p>
+      <w:pPr>
+        <w:pStyle w:val="Paragrafoelenco"/>
+        <w:numPr>
+          <w:ilvl w:val="0"/>
+          <w:numId w:val="8"/>
+        </w:numPr>
+        <w:rPr>
+          <w:sz w:val="24"/>
+          <w:szCs w:val="24"/>
+        </w:rPr>
+      </w:pPr>
+      <w:r>
+        <w:rPr>
+          <w:sz w:val="24"/>
+          <w:szCs w:val="24"/>
+        </w:rPr>
+        <w:t>Recensore</w:t>
+      </w:r>
+    </w:p>
+    <w:p>
+      <w:pPr>
+        <w:pStyle w:val="Paragrafoelenco"/>
+        <w:numPr>
+          <w:ilvl w:val="0"/>
+          <w:numId w:val="8"/>
+        </w:numPr>
+        <w:rPr>
+          <w:sz w:val="24"/>
+          <w:szCs w:val="24"/>
+        </w:rPr>
+      </w:pPr>
+      <w:r>
+        <w:rPr>
+          <w:sz w:val="24"/>
+          <w:szCs w:val="24"/>
+        </w:rPr>
+        <w:t>Moderatore</w:t>
+      </w:r>
+    </w:p>
+    <w:p>
+      <w:pPr>
+        <w:pStyle w:val="Paragrafoelenco"/>
+        <w:numPr>
+          <w:ilvl w:val="0"/>
+          <w:numId w:val="8"/>
+        </w:numPr>
+        <w:rPr>
+          <w:sz w:val="24"/>
+          <w:szCs w:val="24"/>
+        </w:rPr>
+      </w:pPr>
+      <w:proofErr w:type="spellStart"/>
+      <w:r>
+        <w:rPr>
+          <w:sz w:val="24"/>
+          <w:szCs w:val="24"/>
+        </w:rPr>
+        <w:t>GestoreCatalogo</w:t>
+      </w:r>
+      <w:proofErr w:type="spellEnd"/>
+    </w:p>
+    <w:p>
+      <w:pPr>
+        <w:pStyle w:val="Paragrafoelenco"/>
+        <w:numPr>
+          <w:ilvl w:val="0"/>
+          <w:numId w:val="8"/>
+        </w:numPr>
+        <w:rPr>
+          <w:sz w:val="24"/>
+          <w:szCs w:val="24"/>
+        </w:rPr>
+      </w:pPr>
+      <w:r>
+        <w:rPr>
+          <w:sz w:val="24"/>
+          <w:szCs w:val="24"/>
+        </w:rPr>
+        <w:t>Genere</w:t>
+      </w:r>
+    </w:p>
+    <w:p>
+      <w:pPr>
+        <w:pStyle w:val="Paragrafoelenco"/>
+        <w:numPr>
+          <w:ilvl w:val="0"/>
+          <w:numId w:val="8"/>
+        </w:numPr>
+        <w:rPr>
+          <w:sz w:val="24"/>
+          <w:szCs w:val="24"/>
+        </w:rPr>
+      </w:pPr>
+      <w:r>
+        <w:rPr>
+          <w:sz w:val="24"/>
+          <w:szCs w:val="24"/>
+        </w:rPr>
+        <w:t>Cast</w:t>
+      </w:r>
+    </w:p>
+    <w:p>
+      <w:pPr>
+        <w:pStyle w:val="Paragrafoelenco"/>
+        <w:numPr>
+          <w:ilvl w:val="0"/>
+          <w:numId w:val="8"/>
+        </w:numPr>
+        <w:rPr>
+          <w:sz w:val="24"/>
+          <w:szCs w:val="24"/>
+        </w:rPr>
+      </w:pPr>
+      <w:r>
+        <w:rPr>
+          <w:sz w:val="24"/>
+          <w:szCs w:val="24"/>
+        </w:rPr>
+        <w:t>Ruolo</w:t>
+      </w:r>
+    </w:p>
+    <w:p>
+      <w:pPr>
+        <w:pStyle w:val="Paragrafoelenco"/>
+        <w:numPr>
+          <w:ilvl w:val="0"/>
+          <w:numId w:val="8"/>
+        </w:numPr>
+        <w:rPr>
+          <w:sz w:val="24"/>
+          <w:szCs w:val="24"/>
+        </w:rPr>
+      </w:pPr>
+      <w:r>
+        <w:rPr>
+          <w:sz w:val="24"/>
+          <w:szCs w:val="24"/>
+        </w:rPr>
+        <w:t>Film</w:t>
+      </w:r>
+    </w:p>
+    <w:p>
+      <w:pPr>
+        <w:pStyle w:val="Paragrafoelenco"/>
+        <w:numPr>
+          <w:ilvl w:val="0"/>
+          <w:numId w:val="8"/>
+        </w:numPr>
+        <w:rPr>
+          <w:sz w:val="24"/>
+          <w:szCs w:val="24"/>
+        </w:rPr>
+      </w:pPr>
+      <w:proofErr w:type="spellStart"/>
+      <w:r>
+        <w:rPr>
+          <w:sz w:val="24"/>
+          <w:szCs w:val="24"/>
+        </w:rPr>
+        <w:t>SerieTV</w:t>
+      </w:r>
+      <w:proofErr w:type="spellEnd"/>
+    </w:p>
+    <w:p>
+      <w:pPr>
+        <w:pStyle w:val="Paragrafoelenco"/>
+        <w:numPr>
+          <w:ilvl w:val="0"/>
+          <w:numId w:val="8"/>
+        </w:numPr>
+        <w:rPr>
+          <w:sz w:val="24"/>
+          <w:szCs w:val="24"/>
+        </w:rPr>
+      </w:pPr>
+      <w:r>
+        <w:rPr>
+          <w:sz w:val="24"/>
+          <w:szCs w:val="24"/>
+        </w:rPr>
+        <w:t>Stagione</w:t>
+      </w:r>
+    </w:p>
+    <w:p>
+      <w:pPr>
+        <w:pStyle w:val="Paragrafoelenco"/>
+        <w:numPr>
+          <w:ilvl w:val="0"/>
+          <w:numId w:val="8"/>
+        </w:numPr>
+        <w:rPr>
+          <w:sz w:val="24"/>
+          <w:szCs w:val="24"/>
+        </w:rPr>
+      </w:pPr>
+      <w:r>
+        <w:rPr>
+          <w:sz w:val="24"/>
+          <w:szCs w:val="24"/>
+        </w:rPr>
+        <w:t>Puntata</w:t>
+      </w:r>
+    </w:p>
+    <w:p>
+      <w:pPr>
+        <w:pStyle w:val="Paragrafoelenco"/>
+        <w:numPr>
+          <w:ilvl w:val="0"/>
+          <w:numId w:val="8"/>
+        </w:numPr>
+        <w:rPr>
+          <w:sz w:val="24"/>
+          <w:szCs w:val="24"/>
+        </w:rPr>
+      </w:pPr>
+      <w:r>
+        <w:rPr>
+          <w:sz w:val="24"/>
+          <w:szCs w:val="24"/>
+        </w:rPr>
+        <w:t>Recensione</w:t>
+      </w:r>
+    </w:p>
+    <w:p>
+      <w:pPr>
+        <w:pStyle w:val="Paragrafoelenco"/>
+        <w:numPr>
+          <w:ilvl w:val="0"/>
+          <w:numId w:val="8"/>
+        </w:numPr>
+        <w:rPr>
+          <w:sz w:val="24"/>
+          <w:szCs w:val="24"/>
+        </w:rPr>
+      </w:pPr>
+      <w:r>
+        <w:rPr>
+          <w:sz w:val="24"/>
+          <w:szCs w:val="24"/>
+        </w:rPr>
+        <w:lastRenderedPageBreak/>
+        <w:t>Segnalazione</w:t>
+      </w:r>
+    </w:p>
+    <w:p>
+      <w:pPr>
+        <w:pStyle w:val="Paragrafoelenco"/>
+        <w:numPr>
+          <w:ilvl w:val="0"/>
+          <w:numId w:val="8"/>
+        </w:numPr>
+        <w:rPr>
+          <w:sz w:val="24"/>
+          <w:szCs w:val="24"/>
+        </w:rPr>
+      </w:pPr>
+      <w:proofErr w:type="spellStart"/>
+      <w:r>
+        <w:rPr>
+          <w:sz w:val="24"/>
+          <w:szCs w:val="24"/>
+        </w:rPr>
+        <w:t>MiPiace</w:t>
+      </w:r>
+      <w:proofErr w:type="spellEnd"/>
+    </w:p>
+    <w:p>
+      <w:pPr>
+        <w:pStyle w:val="Paragrafoelenco"/>
+      </w:pPr>
+    </w:p>
+    <w:p>
+      <w:pPr>
+        <w:pStyle w:val="Paragrafoelenco"/>
+        <w:numPr>
+          <w:ilvl w:val="0"/>
+          <w:numId w:val="1"/>
+        </w:numPr>
+        <w:rPr>
+          <w:b/>
+          <w:bCs/>
+          <w:sz w:val="32"/>
+          <w:szCs w:val="32"/>
+        </w:rPr>
+      </w:pPr>
+      <w:r>
+        <w:rPr>
+          <w:b/>
+          <w:bCs/>
+          <w:sz w:val="32"/>
+          <w:szCs w:val="32"/>
+        </w:rPr>
+        <w:t>Gestione e controllo della sicurezza</w:t>
+      </w:r>
+    </w:p>
+    <w:tbl>
+      <w:tblPr>
+        <w:tblStyle w:val="Grigliatabella"/>
+        <w:tblW w:w="11625" w:type="dxa"/>
+        <w:tblInd w:w="-998" w:type="dxa"/>
+        <w:tblLook w:val="04A0" w:firstRow="1" w:lastRow="0" w:firstColumn="1" w:lastColumn="0" w:noHBand="0" w:noVBand="1"/>
+      </w:tblPr>
+      <w:tblGrid>
+        <w:gridCol w:w="2135"/>
+        <w:gridCol w:w="2140"/>
+        <w:gridCol w:w="2247"/>
+        <w:gridCol w:w="2629"/>
+        <w:gridCol w:w="2474"/>
+      </w:tblGrid>
+      <w:tr>
+        <w:tc>
+          <w:tcPr>
+            <w:tcW w:w="2135" w:type="dxa"/>
+          </w:tcPr>
+          <w:p>
+            <w:pPr>
+              <w:pStyle w:val="Paragrafoelenco"/>
+              <w:ind w:left="0"/>
+            </w:pPr>
+            <w:r>
+              <w:t>Attori\Sottosistemi</w:t>
+            </w:r>
+          </w:p>
+        </w:tc>
+        <w:tc>
+          <w:tcPr>
+            <w:tcW w:w="2140" w:type="dxa"/>
+          </w:tcPr>
+          <w:p>
+            <w:pPr>
+              <w:pStyle w:val="Paragrafoelenco"/>
+              <w:ind w:left="0"/>
+            </w:pPr>
+            <w:r>
+              <w:t>Gestione Utenti</w:t>
+            </w:r>
+          </w:p>
+        </w:tc>
+        <w:tc>
+          <w:tcPr>
+            <w:tcW w:w="2247" w:type="dxa"/>
+          </w:tcPr>
+          <w:p>
+            <w:pPr>
+              <w:pStyle w:val="Paragrafoelenco"/>
+              <w:ind w:left="0"/>
+            </w:pPr>
+            <w:r>
+              <w:t>Catalogo</w:t>
+            </w:r>
+          </w:p>
+        </w:tc>
+        <w:tc>
+          <w:tcPr>
+            <w:tcW w:w="2629" w:type="dxa"/>
+          </w:tcPr>
+          <w:p>
+            <w:pPr>
+              <w:pStyle w:val="Paragrafoelenco"/>
+              <w:ind w:left="0"/>
+            </w:pPr>
+            <w:r>
+              <w:t>Gestione Catalogo</w:t>
+            </w:r>
+          </w:p>
+        </w:tc>
+        <w:tc>
+          <w:tcPr>
+            <w:tcW w:w="2474" w:type="dxa"/>
+          </w:tcPr>
+          <w:p>
+            <w:pPr>
+              <w:pStyle w:val="Paragrafoelenco"/>
+              <w:ind w:left="0"/>
+            </w:pPr>
+            <w:r>
+              <w:t>Moderazione</w:t>
+            </w:r>
+          </w:p>
+        </w:tc>
+      </w:tr>
+      <w:tr>
+        <w:tc>
+          <w:tcPr>
+            <w:tcW w:w="2135" w:type="dxa"/>
+          </w:tcPr>
+          <w:p>
+            <w:pPr>
+              <w:pStyle w:val="Paragrafoelenco"/>
+              <w:ind w:left="0"/>
+            </w:pPr>
+            <w:r>
+              <w:t>Utente</w:t>
+            </w:r>
+          </w:p>
+        </w:tc>
+        <w:tc>
+          <w:tcPr>
+            <w:tcW w:w="2140" w:type="dxa"/>
+          </w:tcPr>
+          <w:p>
+            <w:r>
+              <w:t xml:space="preserve">- </w:t>
+            </w:r>
+            <w:r>
+              <w:t>Registrazione</w:t>
+            </w:r>
+          </w:p>
+        </w:tc>
+        <w:tc>
+          <w:tcPr>
+            <w:tcW w:w="2247" w:type="dxa"/>
+          </w:tcPr>
+          <w:p>
+            <w:r>
+              <w:t xml:space="preserve">- </w:t>
+            </w:r>
+            <w:r>
+              <w:t>Cercare media</w:t>
+            </w:r>
+          </w:p>
+          <w:p>
+            <w:r>
+              <w:t xml:space="preserve">- </w:t>
+            </w:r>
+            <w:r>
+              <w:t>Visualizzare dettagli media</w:t>
+            </w:r>
+          </w:p>
+          <w:p>
+            <w:r>
+              <w:t xml:space="preserve">- </w:t>
+            </w:r>
+            <w:r>
+              <w:t>Filtrare media per genere</w:t>
+            </w:r>
+          </w:p>
+          <w:p>
+            <w:r>
+              <w:t xml:space="preserve">- </w:t>
+            </w:r>
+            <w:r>
+              <w:t>Recensire un media</w:t>
+            </w:r>
+          </w:p>
+          <w:p>
+            <w:pPr>
+              <w:pStyle w:val="Paragrafoelenco"/>
+              <w:ind w:left="0"/>
+            </w:pPr>
+          </w:p>
+        </w:tc>
+        <w:tc>
+          <w:tcPr>
+            <w:tcW w:w="2629" w:type="dxa"/>
+          </w:tcPr>
+          <w:p>
+            <w:pPr>
+              <w:pStyle w:val="Paragrafoelenco"/>
+              <w:ind w:left="0"/>
+            </w:pPr>
+          </w:p>
+        </w:tc>
+        <w:tc>
+          <w:tcPr>
+            <w:tcW w:w="2474" w:type="dxa"/>
+          </w:tcPr>
+          <w:p>
+            <w:pPr>
+              <w:pStyle w:val="Paragrafoelenco"/>
+              <w:ind w:left="0"/>
+            </w:pPr>
+          </w:p>
+        </w:tc>
+      </w:tr>
+      <w:tr>
+        <w:tc>
+          <w:tcPr>
+            <w:tcW w:w="2135" w:type="dxa"/>
+          </w:tcPr>
+          <w:p>
+            <w:pPr>
+              <w:pStyle w:val="Paragrafoelenco"/>
+              <w:ind w:left="0"/>
+            </w:pPr>
+            <w:r>
+              <w:t>Recensore</w:t>
+            </w:r>
+          </w:p>
+        </w:tc>
+        <w:tc>
+          <w:tcPr>
+            <w:tcW w:w="2140" w:type="dxa"/>
+          </w:tcPr>
+          <w:p>
+            <w:r>
+              <w:t xml:space="preserve">- </w:t>
+            </w:r>
+            <w:r>
+              <w:t>Login</w:t>
+            </w:r>
+          </w:p>
+          <w:p>
+            <w:r>
+              <w:t xml:space="preserve">- </w:t>
+            </w:r>
+            <w:r>
+              <w:t>Visualizzare profilo</w:t>
+            </w:r>
+          </w:p>
+        </w:tc>
+        <w:tc>
+          <w:tcPr>
+            <w:tcW w:w="2247" w:type="dxa"/>
+          </w:tcPr>
+          <w:p>
+            <w:r>
+              <w:t xml:space="preserve">- </w:t>
+            </w:r>
+            <w:r>
+              <w:t>Mettere mi piace/non mi piace ad una recensione</w:t>
+            </w:r>
+          </w:p>
+          <w:p>
+            <w:r>
+              <w:t xml:space="preserve">- </w:t>
+            </w:r>
+            <w:r>
+              <w:t>Commentare una recensione</w:t>
+            </w:r>
+          </w:p>
+        </w:tc>
+        <w:tc>
+          <w:tcPr>
+            <w:tcW w:w="2629" w:type="dxa"/>
+          </w:tcPr>
+          <w:p>
+            <w:pPr>
+              <w:pStyle w:val="Paragrafoelenco"/>
+              <w:ind w:left="0"/>
+            </w:pPr>
+          </w:p>
+        </w:tc>
+        <w:tc>
+          <w:tcPr>
+            <w:tcW w:w="2474" w:type="dxa"/>
+          </w:tcPr>
+          <w:p>
+            <w:r>
+              <w:t xml:space="preserve">- </w:t>
+            </w:r>
+            <w:r>
+              <w:t>Segnalare una recensione</w:t>
+            </w:r>
+          </w:p>
+        </w:tc>
+      </w:tr>
+      <w:tr>
+        <w:tc>
+          <w:tcPr>
+            <w:tcW w:w="2135" w:type="dxa"/>
+          </w:tcPr>
+          <w:p>
+            <w:pPr>
+              <w:pStyle w:val="Paragrafoelenco"/>
+              <w:ind w:left="0"/>
+            </w:pPr>
+            <w:r>
+              <w:t>Moderatore Commenti</w:t>
+            </w:r>
+          </w:p>
+        </w:tc>
+        <w:tc>
+          <w:tcPr>
+            <w:tcW w:w="2140" w:type="dxa"/>
+          </w:tcPr>
+          <w:p>
+            <w:r>
+              <w:t xml:space="preserve">- </w:t>
+            </w:r>
+            <w:r>
+              <w:t>Login</w:t>
+            </w:r>
+          </w:p>
+        </w:tc>
+        <w:tc>
+          <w:tcPr>
+            <w:tcW w:w="2247" w:type="dxa"/>
+          </w:tcPr>
+          <w:p>
+            <w:pPr>
+              <w:pStyle w:val="Paragrafoelenco"/>
+              <w:ind w:left="0"/>
+            </w:pPr>
+          </w:p>
+        </w:tc>
+        <w:tc>
+          <w:tcPr>
+            <w:tcW w:w="2629" w:type="dxa"/>
+          </w:tcPr>
+          <w:p>
+            <w:pPr>
+              <w:pStyle w:val="Paragrafoelenco"/>
+              <w:ind w:left="0"/>
+            </w:pPr>
+          </w:p>
+        </w:tc>
+        <w:tc>
+          <w:tcPr>
+            <w:tcW w:w="2474" w:type="dxa"/>
+          </w:tcPr>
+          <w:p>
+            <w:r>
+              <w:t xml:space="preserve">- </w:t>
+            </w:r>
+            <w:r>
+              <w:t>Visualizza recensioni segnalate</w:t>
+            </w:r>
+          </w:p>
+          <w:p>
+            <w:r>
+              <w:t xml:space="preserve">- </w:t>
+            </w:r>
+            <w:r>
+              <w:t>Filtrare per data/per numero di segnalazioni</w:t>
+            </w:r>
+            <w:r>
+              <w:t xml:space="preserve"> le recensioni segnalate</w:t>
+            </w:r>
+          </w:p>
+          <w:p>
+            <w:r>
+              <w:t xml:space="preserve">- </w:t>
+            </w:r>
+            <w:r>
+              <w:t>Cancellare una recensione segnalata</w:t>
+            </w:r>
+          </w:p>
+        </w:tc>
+      </w:tr>
+      <w:tr>
+        <w:tc>
+          <w:tcPr>
+            <w:tcW w:w="2135" w:type="dxa"/>
+          </w:tcPr>
+          <w:p>
+            <w:pPr>
+              <w:pStyle w:val="Paragrafoelenco"/>
+              <w:ind w:left="0"/>
+            </w:pPr>
+            <w:r>
+              <w:t>Moderatore Account</w:t>
+            </w:r>
+          </w:p>
+        </w:tc>
+        <w:tc>
+          <w:tcPr>
+            <w:tcW w:w="2140" w:type="dxa"/>
+          </w:tcPr>
+          <w:p>
+            <w:r>
+              <w:t xml:space="preserve">- </w:t>
+            </w:r>
+            <w:r>
+              <w:t>Login</w:t>
+            </w:r>
+          </w:p>
+        </w:tc>
+        <w:tc>
+          <w:tcPr>
+            <w:tcW w:w="2247" w:type="dxa"/>
+          </w:tcPr>
+          <w:p>
+            <w:pPr>
+              <w:pStyle w:val="Paragrafoelenco"/>
+              <w:ind w:left="0"/>
+            </w:pPr>
+          </w:p>
+        </w:tc>
+        <w:tc>
+          <w:tcPr>
+            <w:tcW w:w="2629" w:type="dxa"/>
+          </w:tcPr>
+          <w:p>
+            <w:pPr>
+              <w:pStyle w:val="Paragrafoelenco"/>
+              <w:ind w:left="0"/>
+            </w:pPr>
+          </w:p>
+        </w:tc>
+        <w:tc>
+          <w:tcPr>
+            <w:tcW w:w="2474" w:type="dxa"/>
+          </w:tcPr>
+          <w:p>
+            <w:r>
+              <w:t xml:space="preserve">- </w:t>
+            </w:r>
+            <w:r>
+              <w:t>Visualizza account con recensioni segnalate</w:t>
+            </w:r>
+          </w:p>
+          <w:p>
+            <w:r>
+              <w:t xml:space="preserve">- </w:t>
+            </w:r>
+            <w:r>
+              <w:t>Filtrare per data/per numero di segnalazioni gli account con recensioni segnalate</w:t>
+            </w:r>
+          </w:p>
+          <w:p>
+            <w:r>
+              <w:t xml:space="preserve">- </w:t>
+            </w:r>
+            <w:r>
+              <w:t>Bannare account con recensioni segnalate</w:t>
+            </w:r>
+          </w:p>
+        </w:tc>
+      </w:tr>
+      <w:tr>
+        <w:tc>
+          <w:tcPr>
+            <w:tcW w:w="2135" w:type="dxa"/>
+          </w:tcPr>
+          <w:p>
+            <w:pPr>
+              <w:pStyle w:val="Paragrafoelenco"/>
+              <w:ind w:left="0"/>
+            </w:pPr>
+            <w:r>
+              <w:t>Gestore Catalogo</w:t>
+            </w:r>
+          </w:p>
+        </w:tc>
+        <w:tc>
+          <w:tcPr>
+            <w:tcW w:w="2140" w:type="dxa"/>
+          </w:tcPr>
+          <w:p>
+            <w:r>
+              <w:t xml:space="preserve">- </w:t>
+            </w:r>
+            <w:r>
+              <w:t>Login</w:t>
+            </w:r>
+          </w:p>
+        </w:tc>
+        <w:tc>
+          <w:tcPr>
+            <w:tcW w:w="2247" w:type="dxa"/>
+          </w:tcPr>
+          <w:p>
+            <w:pPr>
+              <w:pStyle w:val="Paragrafoelenco"/>
+              <w:ind w:left="0"/>
+            </w:pPr>
+          </w:p>
+        </w:tc>
+        <w:tc>
+          <w:tcPr>
+            <w:tcW w:w="2629" w:type="dxa"/>
+          </w:tcPr>
+          <w:p>
+            <w:r>
+              <w:t xml:space="preserve">- </w:t>
+            </w:r>
+            <w:r>
+              <w:t>Aggiungere film</w:t>
+            </w:r>
+          </w:p>
+          <w:p>
+            <w:r>
+              <w:t xml:space="preserve">- </w:t>
+            </w:r>
+            <w:r>
+              <w:t>Aggiungere serie tv</w:t>
+            </w:r>
+          </w:p>
+          <w:p>
+            <w:r>
+              <w:t xml:space="preserve">- </w:t>
+            </w:r>
+            <w:r>
+              <w:t>Aggiungere</w:t>
+            </w:r>
+            <w:r>
+              <w:t xml:space="preserve"> puntate</w:t>
+            </w:r>
+          </w:p>
+          <w:p>
+            <w:r>
+              <w:t xml:space="preserve">- </w:t>
+            </w:r>
+            <w:r>
+              <w:t>Modificare film</w:t>
+            </w:r>
+          </w:p>
+          <w:p>
+            <w:r>
+              <w:t xml:space="preserve">- </w:t>
+            </w:r>
+            <w:r>
+              <w:t>Modificare serie tv</w:t>
+            </w:r>
+          </w:p>
+          <w:p>
+            <w:r>
+              <w:t xml:space="preserve">- </w:t>
+            </w:r>
+            <w:r>
+              <w:t>Modificare puntate</w:t>
+            </w:r>
+          </w:p>
+          <w:p>
+            <w:r>
+              <w:t xml:space="preserve">- </w:t>
+            </w:r>
+            <w:r>
+              <w:t>Eliminare film</w:t>
+            </w:r>
+          </w:p>
+          <w:p>
+            <w:r>
+              <w:t xml:space="preserve">- </w:t>
+            </w:r>
+            <w:r>
+              <w:t>Eliminare serie tv</w:t>
+            </w:r>
+          </w:p>
+          <w:p>
+            <w:r>
+              <w:t xml:space="preserve">- </w:t>
+            </w:r>
+            <w:r>
+              <w:t>Eliminare puntate</w:t>
+            </w:r>
+          </w:p>
+          <w:p>
+            <w:r>
+              <w:t xml:space="preserve">- </w:t>
+            </w:r>
+            <w:r>
+              <w:t>Aggiungere cast</w:t>
+            </w:r>
+          </w:p>
+          <w:p>
+            <w:r>
+              <w:t xml:space="preserve">- </w:t>
+            </w:r>
+            <w:r>
+              <w:t>Aggiungere cast a media</w:t>
+            </w:r>
+          </w:p>
+        </w:tc>
+        <w:tc>
+          <w:tcPr>
+            <w:tcW w:w="2474" w:type="dxa"/>
+          </w:tcPr>
+          <w:p>
+            <w:pPr>
+              <w:pStyle w:val="Paragrafoelenco"/>
+              <w:ind w:left="0"/>
+            </w:pPr>
+          </w:p>
+        </w:tc>
+      </w:tr>
+    </w:tbl>
+    <w:p>
+      <w:pPr>
+        <w:pStyle w:val="Paragrafoelenco"/>
+      </w:pPr>
+    </w:p>
+    <w:p>
+      <w:pPr>
+        <w:pStyle w:val="Paragrafoelenco"/>
+      </w:pPr>
+    </w:p>
+    <w:p>
+      <w:pPr>
+        <w:pStyle w:val="Paragrafoelenco"/>
+      </w:pPr>
+    </w:p>
+    <w:p>
+      <w:pPr>
+        <w:pStyle w:val="Paragrafoelenco"/>
+      </w:pPr>
+    </w:p>
+    <w:p>
+      <w:pPr>
+        <w:pStyle w:val="Paragrafoelenco"/>
+      </w:pPr>
+    </w:p>
+    <w:p>
+      <w:pPr>
         <w:rPr>
           <w:b/>
           <w:bCs/>

</xml_diff>